<commit_message>
oeye dont remeber doing this
</commit_message>
<xml_diff>
--- a/As Project Frames/_databases_images_doc/Doc/Current_Competition_Results.docx
+++ b/As Project Frames/_databases_images_doc/Doc/Current_Competition_Results.docx
@@ -16,7 +16,7 @@
         <w:rPr>
           <w:b/>
         </w:rPr>
-        <w:t>These are the results of the most previous doubles match with ID: 2</w:t>
+        <w:t>These are the results of the most previous singles match with ID: 1</w:t>
       </w:r>
       <w:r>
         <w:rPr>
@@ -29,11 +29,11 @@
       <w:r>
         <w:br/>
         <w:br/>
-        <w:t>Member/Team 1 had a final score of - 3</w:t>
+        <w:t>Member/Team 1 had a final score of - 21</w:t>
       </w:r>
       <w:r>
         <w:br/>
-        <w:t>Member/Team 2 had a final score of - 21</w:t>
+        <w:t>Member/Team 2 had a final score of - 8</w:t>
       </w:r>
     </w:p>
     <w:tbl>
@@ -229,7 +229,73 @@
           </w:tcPr>
           <w:p>
             <w:r>
+              <w:t>4</w:t>
+            </w:r>
+          </w:p>
+        </w:tc>
+        <w:tc>
+          <w:tcPr>
+            <w:tcW w:type="dxa" w:w="4320"/>
+          </w:tcPr>
+          <w:p>
+            <w:r>
               <w:t>3</w:t>
+            </w:r>
+          </w:p>
+        </w:tc>
+      </w:tr>
+      <w:tr>
+        <w:tc>
+          <w:tcPr>
+            <w:tcW w:type="dxa" w:w="4320"/>
+          </w:tcPr>
+          <w:p>
+            <w:r>
+              <w:t>5</w:t>
+            </w:r>
+          </w:p>
+        </w:tc>
+        <w:tc>
+          <w:tcPr>
+            <w:tcW w:type="dxa" w:w="4320"/>
+          </w:tcPr>
+          <w:p>
+            <w:r>
+              <w:t>3</w:t>
+            </w:r>
+          </w:p>
+        </w:tc>
+      </w:tr>
+      <w:tr>
+        <w:tc>
+          <w:tcPr>
+            <w:tcW w:type="dxa" w:w="4320"/>
+          </w:tcPr>
+          <w:p>
+            <w:r>
+              <w:t>6</w:t>
+            </w:r>
+          </w:p>
+        </w:tc>
+        <w:tc>
+          <w:tcPr>
+            <w:tcW w:type="dxa" w:w="4320"/>
+          </w:tcPr>
+          <w:p>
+            <w:r>
+              <w:t>3</w:t>
+            </w:r>
+          </w:p>
+        </w:tc>
+      </w:tr>
+      <w:tr>
+        <w:tc>
+          <w:tcPr>
+            <w:tcW w:type="dxa" w:w="4320"/>
+          </w:tcPr>
+          <w:p>
+            <w:r>
+              <w:t>6</w:t>
             </w:r>
           </w:p>
         </w:tc>
@@ -251,7 +317,29 @@
           </w:tcPr>
           <w:p>
             <w:r>
-              <w:t>3</w:t>
+              <w:t>7</w:t>
+            </w:r>
+          </w:p>
+        </w:tc>
+        <w:tc>
+          <w:tcPr>
+            <w:tcW w:type="dxa" w:w="4320"/>
+          </w:tcPr>
+          <w:p>
+            <w:r>
+              <w:t>4</w:t>
+            </w:r>
+          </w:p>
+        </w:tc>
+      </w:tr>
+      <w:tr>
+        <w:tc>
+          <w:tcPr>
+            <w:tcW w:type="dxa" w:w="4320"/>
+          </w:tcPr>
+          <w:p>
+            <w:r>
+              <w:t>7</w:t>
             </w:r>
           </w:p>
         </w:tc>
@@ -273,7 +361,73 @@
           </w:tcPr>
           <w:p>
             <w:r>
-              <w:t>3</w:t>
+              <w:t>8</w:t>
+            </w:r>
+          </w:p>
+        </w:tc>
+        <w:tc>
+          <w:tcPr>
+            <w:tcW w:type="dxa" w:w="4320"/>
+          </w:tcPr>
+          <w:p>
+            <w:r>
+              <w:t>5</w:t>
+            </w:r>
+          </w:p>
+        </w:tc>
+      </w:tr>
+      <w:tr>
+        <w:tc>
+          <w:tcPr>
+            <w:tcW w:type="dxa" w:w="4320"/>
+          </w:tcPr>
+          <w:p>
+            <w:r>
+              <w:t>9</w:t>
+            </w:r>
+          </w:p>
+        </w:tc>
+        <w:tc>
+          <w:tcPr>
+            <w:tcW w:type="dxa" w:w="4320"/>
+          </w:tcPr>
+          <w:p>
+            <w:r>
+              <w:t>5</w:t>
+            </w:r>
+          </w:p>
+        </w:tc>
+      </w:tr>
+      <w:tr>
+        <w:tc>
+          <w:tcPr>
+            <w:tcW w:type="dxa" w:w="4320"/>
+          </w:tcPr>
+          <w:p>
+            <w:r>
+              <w:t>10</w:t>
+            </w:r>
+          </w:p>
+        </w:tc>
+        <w:tc>
+          <w:tcPr>
+            <w:tcW w:type="dxa" w:w="4320"/>
+          </w:tcPr>
+          <w:p>
+            <w:r>
+              <w:t>5</w:t>
+            </w:r>
+          </w:p>
+        </w:tc>
+      </w:tr>
+      <w:tr>
+        <w:tc>
+          <w:tcPr>
+            <w:tcW w:type="dxa" w:w="4320"/>
+          </w:tcPr>
+          <w:p>
+            <w:r>
+              <w:t>10</w:t>
             </w:r>
           </w:p>
         </w:tc>
@@ -295,7 +449,7 @@
           </w:tcPr>
           <w:p>
             <w:r>
-              <w:t>3</w:t>
+              <w:t>10</w:t>
             </w:r>
           </w:p>
         </w:tc>
@@ -317,7 +471,51 @@
           </w:tcPr>
           <w:p>
             <w:r>
-              <w:t>3</w:t>
+              <w:t>11</w:t>
+            </w:r>
+          </w:p>
+        </w:tc>
+        <w:tc>
+          <w:tcPr>
+            <w:tcW w:type="dxa" w:w="4320"/>
+          </w:tcPr>
+          <w:p>
+            <w:r>
+              <w:t>7</w:t>
+            </w:r>
+          </w:p>
+        </w:tc>
+      </w:tr>
+      <w:tr>
+        <w:tc>
+          <w:tcPr>
+            <w:tcW w:type="dxa" w:w="4320"/>
+          </w:tcPr>
+          <w:p>
+            <w:r>
+              <w:t>12</w:t>
+            </w:r>
+          </w:p>
+        </w:tc>
+        <w:tc>
+          <w:tcPr>
+            <w:tcW w:type="dxa" w:w="4320"/>
+          </w:tcPr>
+          <w:p>
+            <w:r>
+              <w:t>7</w:t>
+            </w:r>
+          </w:p>
+        </w:tc>
+      </w:tr>
+      <w:tr>
+        <w:tc>
+          <w:tcPr>
+            <w:tcW w:type="dxa" w:w="4320"/>
+          </w:tcPr>
+          <w:p>
+            <w:r>
+              <w:t>12</w:t>
             </w:r>
           </w:p>
         </w:tc>
@@ -339,7 +537,7 @@
           </w:tcPr>
           <w:p>
             <w:r>
-              <w:t>3</w:t>
+              <w:t>13</w:t>
             </w:r>
           </w:p>
         </w:tc>
@@ -349,7 +547,7 @@
           </w:tcPr>
           <w:p>
             <w:r>
-              <w:t>9</w:t>
+              <w:t>8</w:t>
             </w:r>
           </w:p>
         </w:tc>
@@ -361,7 +559,7 @@
           </w:tcPr>
           <w:p>
             <w:r>
-              <w:t>3</w:t>
+              <w:t>14</w:t>
             </w:r>
           </w:p>
         </w:tc>
@@ -371,7 +569,7 @@
           </w:tcPr>
           <w:p>
             <w:r>
-              <w:t>10</w:t>
+              <w:t>8</w:t>
             </w:r>
           </w:p>
         </w:tc>
@@ -383,7 +581,7 @@
           </w:tcPr>
           <w:p>
             <w:r>
-              <w:t>3</w:t>
+              <w:t>15</w:t>
             </w:r>
           </w:p>
         </w:tc>
@@ -393,7 +591,7 @@
           </w:tcPr>
           <w:p>
             <w:r>
-              <w:t>11</w:t>
+              <w:t>8</w:t>
             </w:r>
           </w:p>
         </w:tc>
@@ -405,7 +603,7 @@
           </w:tcPr>
           <w:p>
             <w:r>
-              <w:t>3</w:t>
+              <w:t>16</w:t>
             </w:r>
           </w:p>
         </w:tc>
@@ -415,7 +613,7 @@
           </w:tcPr>
           <w:p>
             <w:r>
-              <w:t>12</w:t>
+              <w:t>8</w:t>
             </w:r>
           </w:p>
         </w:tc>
@@ -427,7 +625,7 @@
           </w:tcPr>
           <w:p>
             <w:r>
-              <w:t>3</w:t>
+              <w:t>17</w:t>
             </w:r>
           </w:p>
         </w:tc>
@@ -437,7 +635,7 @@
           </w:tcPr>
           <w:p>
             <w:r>
-              <w:t>13</w:t>
+              <w:t>8</w:t>
             </w:r>
           </w:p>
         </w:tc>
@@ -449,7 +647,7 @@
           </w:tcPr>
           <w:p>
             <w:r>
-              <w:t>3</w:t>
+              <w:t>18</w:t>
             </w:r>
           </w:p>
         </w:tc>
@@ -459,7 +657,7 @@
           </w:tcPr>
           <w:p>
             <w:r>
-              <w:t>14</w:t>
+              <w:t>8</w:t>
             </w:r>
           </w:p>
         </w:tc>
@@ -471,7 +669,7 @@
           </w:tcPr>
           <w:p>
             <w:r>
-              <w:t>3</w:t>
+              <w:t>19</w:t>
             </w:r>
           </w:p>
         </w:tc>
@@ -481,7 +679,7 @@
           </w:tcPr>
           <w:p>
             <w:r>
-              <w:t>15</w:t>
+              <w:t>8</w:t>
             </w:r>
           </w:p>
         </w:tc>
@@ -493,7 +691,7 @@
           </w:tcPr>
           <w:p>
             <w:r>
-              <w:t>3</w:t>
+              <w:t>20</w:t>
             </w:r>
           </w:p>
         </w:tc>
@@ -503,7 +701,7 @@
           </w:tcPr>
           <w:p>
             <w:r>
-              <w:t>16</w:t>
+              <w:t>8</w:t>
             </w:r>
           </w:p>
         </w:tc>
@@ -515,7 +713,7 @@
           </w:tcPr>
           <w:p>
             <w:r>
-              <w:t>3</w:t>
+              <w:t>21</w:t>
             </w:r>
           </w:p>
         </w:tc>
@@ -525,95 +723,7 @@
           </w:tcPr>
           <w:p>
             <w:r>
-              <w:t>17</w:t>
-            </w:r>
-          </w:p>
-        </w:tc>
-      </w:tr>
-      <w:tr>
-        <w:tc>
-          <w:tcPr>
-            <w:tcW w:type="dxa" w:w="4320"/>
-          </w:tcPr>
-          <w:p>
-            <w:r>
-              <w:t>3</w:t>
-            </w:r>
-          </w:p>
-        </w:tc>
-        <w:tc>
-          <w:tcPr>
-            <w:tcW w:type="dxa" w:w="4320"/>
-          </w:tcPr>
-          <w:p>
-            <w:r>
-              <w:t>18</w:t>
-            </w:r>
-          </w:p>
-        </w:tc>
-      </w:tr>
-      <w:tr>
-        <w:tc>
-          <w:tcPr>
-            <w:tcW w:type="dxa" w:w="4320"/>
-          </w:tcPr>
-          <w:p>
-            <w:r>
-              <w:t>3</w:t>
-            </w:r>
-          </w:p>
-        </w:tc>
-        <w:tc>
-          <w:tcPr>
-            <w:tcW w:type="dxa" w:w="4320"/>
-          </w:tcPr>
-          <w:p>
-            <w:r>
-              <w:t>19</w:t>
-            </w:r>
-          </w:p>
-        </w:tc>
-      </w:tr>
-      <w:tr>
-        <w:tc>
-          <w:tcPr>
-            <w:tcW w:type="dxa" w:w="4320"/>
-          </w:tcPr>
-          <w:p>
-            <w:r>
-              <w:t>3</w:t>
-            </w:r>
-          </w:p>
-        </w:tc>
-        <w:tc>
-          <w:tcPr>
-            <w:tcW w:type="dxa" w:w="4320"/>
-          </w:tcPr>
-          <w:p>
-            <w:r>
-              <w:t>20</w:t>
-            </w:r>
-          </w:p>
-        </w:tc>
-      </w:tr>
-      <w:tr>
-        <w:tc>
-          <w:tcPr>
-            <w:tcW w:type="dxa" w:w="4320"/>
-          </w:tcPr>
-          <w:p>
-            <w:r>
-              <w:t>3</w:t>
-            </w:r>
-          </w:p>
-        </w:tc>
-        <w:tc>
-          <w:tcPr>
-            <w:tcW w:type="dxa" w:w="4320"/>
-          </w:tcPr>
-          <w:p>
-            <w:r>
-              <w:t>21</w:t>
+              <w:t>8</w:t>
             </w:r>
           </w:p>
         </w:tc>

</xml_diff>